<commit_message>
Finito stesura del codice e fatto il diagramma delle classi
</commit_message>
<xml_diff>
--- a/Ramzi Nabil Progettazione (1).docx
+++ b/Ramzi Nabil Progettazione (1).docx
@@ -1,13 +1,13 @@
 
 <file path=word/document.xml><?xml version="1.0" encoding="utf-8"?>
-<w:document xmlns:wpc="http://schemas.microsoft.com/office/word/2010/wordprocessingCanvas" xmlns:mc="http://schemas.openxmlformats.org/markup-compatibility/2006" xmlns:o="urn:schemas-microsoft-com:office:office" xmlns:r="http://schemas.openxmlformats.org/officeDocument/2006/relationships" xmlns:m="http://schemas.openxmlformats.org/officeDocument/2006/math" xmlns:v="urn:schemas-microsoft-com:vml" xmlns:wp14="http://schemas.microsoft.com/office/word/2010/wordprocessingDrawing" xmlns:wp="http://schemas.openxmlformats.org/drawingml/2006/wordprocessingDrawing" xmlns:w10="urn:schemas-microsoft-com:office:word" xmlns:w="http://schemas.openxmlformats.org/wordprocessingml/2006/main" xmlns:w14="http://schemas.microsoft.com/office/word/2010/wordml" xmlns:w15="http://schemas.microsoft.com/office/word/2012/wordml" xmlns:wpg="http://schemas.microsoft.com/office/word/2010/wordprocessingGroup" xmlns:wpi="http://schemas.microsoft.com/office/word/2010/wordprocessingInk" xmlns:wne="http://schemas.microsoft.com/office/word/2006/wordml" xmlns:wps="http://schemas.microsoft.com/office/word/2010/wordprocessingShape" mc:Ignorable="w14 w15 wp14">
+<w:document xmlns:wpc="http://schemas.microsoft.com/office/word/2010/wordprocessingCanvas" xmlns:mc="http://schemas.openxmlformats.org/markup-compatibility/2006" xmlns:o="urn:schemas-microsoft-com:office:office" xmlns:r="http://schemas.openxmlformats.org/officeDocument/2006/relationships" xmlns:m="http://schemas.openxmlformats.org/officeDocument/2006/math" xmlns:v="urn:schemas-microsoft-com:vml" xmlns:wp14="http://schemas.microsoft.com/office/word/2010/wordprocessingDrawing" xmlns:wp="http://schemas.openxmlformats.org/drawingml/2006/wordprocessingDrawing" xmlns:w10="urn:schemas-microsoft-com:office:word" xmlns:w="http://schemas.openxmlformats.org/wordprocessingml/2006/main" xmlns:w14="http://schemas.microsoft.com/office/word/2010/wordml" xmlns:w15="http://schemas.microsoft.com/office/word/2012/wordml" xmlns:wpg="http://schemas.microsoft.com/office/word/2010/wordprocessingGroup" xmlns:wpi="http://schemas.microsoft.com/office/word/2010/wordprocessingInk" xmlns:wne="http://schemas.microsoft.com/office/word/2006/wordml" xmlns:wps="http://schemas.microsoft.com/office/word/2010/wordprocessingShape" xmlns:a="http://schemas.openxmlformats.org/drawingml/2006/main" xmlns:pic="http://schemas.openxmlformats.org/drawingml/2006/picture" xmlns:a14="http://schemas.microsoft.com/office/drawing/2010/main" mc:Ignorable="w14 w15 wp14">
   <w:body>
-    <w:p>
+    <w:p xmlns:wp14="http://schemas.microsoft.com/office/word/2010/wordml" wp14:textId="77777777">
       <w:pPr>
         <w:spacing w:after="0" w:line="240" w:lineRule="auto"/>
         <w:textAlignment w:val="baseline"/>
         <w:rPr>
-          <w:rFonts w:ascii="Calibri" w:eastAsia="Times New Roman" w:hAnsi="Calibri" w:cs="Calibri"/>
+          <w:rFonts w:ascii="Calibri" w:hAnsi="Calibri" w:eastAsia="Times New Roman" w:cs="Calibri"/>
         </w:rPr>
       </w:pPr>
       <w:r>
@@ -21,12 +21,12 @@
         <w:t xml:space="preserve">Attori: Responsabile Comune </w:t>
       </w:r>
     </w:p>
-    <w:p>
+    <w:p xmlns:wp14="http://schemas.microsoft.com/office/word/2010/wordml" wp14:textId="77777777">
       <w:pPr>
         <w:spacing w:after="0" w:line="240" w:lineRule="auto"/>
         <w:textAlignment w:val="baseline"/>
         <w:rPr>
-          <w:rFonts w:ascii="Segoe UI" w:eastAsia="Times New Roman" w:hAnsi="Segoe UI" w:cs="Segoe UI"/>
+          <w:rFonts w:ascii="Segoe UI" w:hAnsi="Segoe UI" w:eastAsia="Times New Roman" w:cs="Segoe UI"/>
           <w:sz w:val="20"/>
           <w:szCs w:val="20"/>
         </w:rPr>
@@ -48,7 +48,7 @@
         <w:gridCol w:w="1995"/>
         <w:gridCol w:w="1115"/>
       </w:tblGrid>
-      <w:tr>
+      <w:tr xmlns:wp14="http://schemas.microsoft.com/office/word/2010/wordml" wp14:textId="77777777">
         <w:trPr>
           <w:trHeight w:val="343"/>
         </w:trPr>
@@ -56,21 +56,21 @@
           <w:tcPr>
             <w:tcW w:w="1030" w:type="dxa"/>
             <w:tcBorders>
-              <w:top w:val="single" w:sz="6" w:space="0" w:color="000000"/>
-              <w:left w:val="single" w:sz="6" w:space="0" w:color="000000"/>
-              <w:bottom w:val="single" w:sz="6" w:space="0" w:color="000000"/>
-              <w:right w:val="single" w:sz="6" w:space="0" w:color="000000"/>
-            </w:tcBorders>
-            <w:shd w:val="clear" w:color="auto" w:fill="auto"/>
-          </w:tcPr>
-          <w:p>
-            <w:pPr>
-              <w:widowControl w:val="0"/>
-              <w:spacing w:after="0" w:line="240" w:lineRule="auto"/>
-              <w:jc w:val="center"/>
-              <w:textAlignment w:val="baseline"/>
-              <w:rPr>
-                <w:rFonts w:ascii="Times New Roman" w:eastAsia="Times New Roman" w:hAnsi="Times New Roman" w:cs="Times New Roman"/>
+              <w:top w:val="single" w:color="000000" w:sz="6" w:space="0"/>
+              <w:left w:val="single" w:color="000000" w:sz="6" w:space="0"/>
+              <w:bottom w:val="single" w:color="000000" w:sz="6" w:space="0"/>
+              <w:right w:val="single" w:color="000000" w:sz="6" w:space="0"/>
+            </w:tcBorders>
+            <w:shd w:val="clear" w:color="auto" w:fill="auto"/>
+          </w:tcPr>
+          <w:p wp14:textId="77777777">
+            <w:pPr>
+              <w:widowControl w:val="0"/>
+              <w:spacing w:after="0" w:line="240" w:lineRule="auto"/>
+              <w:jc w:val="center"/>
+              <w:textAlignment w:val="baseline"/>
+              <w:rPr>
+                <w:rFonts w:ascii="Times New Roman" w:hAnsi="Times New Roman" w:eastAsia="Times New Roman" w:cs="Times New Roman"/>
                 <w:sz w:val="24"/>
                 <w:szCs w:val="24"/>
               </w:rPr>
@@ -90,20 +90,20 @@
           <w:tcPr>
             <w:tcW w:w="5783" w:type="dxa"/>
             <w:tcBorders>
-              <w:top w:val="single" w:sz="6" w:space="0" w:color="000000"/>
-              <w:bottom w:val="single" w:sz="6" w:space="0" w:color="000000"/>
-              <w:right w:val="single" w:sz="6" w:space="0" w:color="000000"/>
-            </w:tcBorders>
-            <w:shd w:val="clear" w:color="auto" w:fill="auto"/>
-          </w:tcPr>
-          <w:p>
-            <w:pPr>
-              <w:widowControl w:val="0"/>
-              <w:spacing w:after="0" w:line="240" w:lineRule="auto"/>
-              <w:jc w:val="center"/>
-              <w:textAlignment w:val="baseline"/>
-              <w:rPr>
-                <w:rFonts w:ascii="Times New Roman" w:eastAsia="Times New Roman" w:hAnsi="Times New Roman" w:cs="Times New Roman"/>
+              <w:top w:val="single" w:color="000000" w:sz="6" w:space="0"/>
+              <w:bottom w:val="single" w:color="000000" w:sz="6" w:space="0"/>
+              <w:right w:val="single" w:color="000000" w:sz="6" w:space="0"/>
+            </w:tcBorders>
+            <w:shd w:val="clear" w:color="auto" w:fill="auto"/>
+          </w:tcPr>
+          <w:p wp14:textId="77777777">
+            <w:pPr>
+              <w:widowControl w:val="0"/>
+              <w:spacing w:after="0" w:line="240" w:lineRule="auto"/>
+              <w:jc w:val="center"/>
+              <w:textAlignment w:val="baseline"/>
+              <w:rPr>
+                <w:rFonts w:ascii="Times New Roman" w:hAnsi="Times New Roman" w:eastAsia="Times New Roman" w:cs="Times New Roman"/>
                 <w:sz w:val="24"/>
                 <w:szCs w:val="24"/>
               </w:rPr>
@@ -123,20 +123,20 @@
           <w:tcPr>
             <w:tcW w:w="1995" w:type="dxa"/>
             <w:tcBorders>
-              <w:top w:val="single" w:sz="6" w:space="0" w:color="000000"/>
-              <w:bottom w:val="single" w:sz="6" w:space="0" w:color="000000"/>
-              <w:right w:val="single" w:sz="6" w:space="0" w:color="000000"/>
-            </w:tcBorders>
-            <w:shd w:val="clear" w:color="auto" w:fill="auto"/>
-          </w:tcPr>
-          <w:p>
-            <w:pPr>
-              <w:widowControl w:val="0"/>
-              <w:spacing w:after="0" w:line="240" w:lineRule="auto"/>
-              <w:jc w:val="center"/>
-              <w:textAlignment w:val="baseline"/>
-              <w:rPr>
-                <w:rFonts w:ascii="Times New Roman" w:eastAsia="Times New Roman" w:hAnsi="Times New Roman" w:cs="Times New Roman"/>
+              <w:top w:val="single" w:color="000000" w:sz="6" w:space="0"/>
+              <w:bottom w:val="single" w:color="000000" w:sz="6" w:space="0"/>
+              <w:right w:val="single" w:color="000000" w:sz="6" w:space="0"/>
+            </w:tcBorders>
+            <w:shd w:val="clear" w:color="auto" w:fill="auto"/>
+          </w:tcPr>
+          <w:p wp14:textId="77777777">
+            <w:pPr>
+              <w:widowControl w:val="0"/>
+              <w:spacing w:after="0" w:line="240" w:lineRule="auto"/>
+              <w:jc w:val="center"/>
+              <w:textAlignment w:val="baseline"/>
+              <w:rPr>
+                <w:rFonts w:ascii="Times New Roman" w:hAnsi="Times New Roman" w:eastAsia="Times New Roman" w:cs="Times New Roman"/>
                 <w:sz w:val="24"/>
                 <w:szCs w:val="24"/>
               </w:rPr>
@@ -156,20 +156,20 @@
           <w:tcPr>
             <w:tcW w:w="1115" w:type="dxa"/>
             <w:tcBorders>
-              <w:top w:val="single" w:sz="6" w:space="0" w:color="000000"/>
-              <w:bottom w:val="single" w:sz="6" w:space="0" w:color="000000"/>
-              <w:right w:val="single" w:sz="6" w:space="0" w:color="000000"/>
-            </w:tcBorders>
-            <w:shd w:val="clear" w:color="auto" w:fill="auto"/>
-          </w:tcPr>
-          <w:p>
-            <w:pPr>
-              <w:widowControl w:val="0"/>
-              <w:spacing w:after="0" w:line="240" w:lineRule="auto"/>
-              <w:jc w:val="center"/>
-              <w:textAlignment w:val="baseline"/>
-              <w:rPr>
-                <w:rFonts w:ascii="Times New Roman" w:eastAsia="Times New Roman" w:hAnsi="Times New Roman" w:cs="Times New Roman"/>
+              <w:top w:val="single" w:color="000000" w:sz="6" w:space="0"/>
+              <w:bottom w:val="single" w:color="000000" w:sz="6" w:space="0"/>
+              <w:right w:val="single" w:color="000000" w:sz="6" w:space="0"/>
+            </w:tcBorders>
+            <w:shd w:val="clear" w:color="auto" w:fill="auto"/>
+          </w:tcPr>
+          <w:p wp14:textId="77777777">
+            <w:pPr>
+              <w:widowControl w:val="0"/>
+              <w:spacing w:after="0" w:line="240" w:lineRule="auto"/>
+              <w:jc w:val="center"/>
+              <w:textAlignment w:val="baseline"/>
+              <w:rPr>
+                <w:rFonts w:ascii="Times New Roman" w:hAnsi="Times New Roman" w:eastAsia="Times New Roman" w:cs="Times New Roman"/>
                 <w:sz w:val="24"/>
                 <w:szCs w:val="24"/>
               </w:rPr>
@@ -186,7 +186,7 @@
           </w:p>
         </w:tc>
       </w:tr>
-      <w:tr>
+      <w:tr xmlns:wp14="http://schemas.microsoft.com/office/word/2010/wordml" wp14:textId="77777777">
         <w:trPr>
           <w:trHeight w:val="343"/>
         </w:trPr>
@@ -194,13 +194,13 @@
           <w:tcPr>
             <w:tcW w:w="1030" w:type="dxa"/>
             <w:tcBorders>
-              <w:left w:val="single" w:sz="6" w:space="0" w:color="000000"/>
-              <w:bottom w:val="single" w:sz="6" w:space="0" w:color="000000"/>
-              <w:right w:val="single" w:sz="6" w:space="0" w:color="000000"/>
-            </w:tcBorders>
-            <w:shd w:val="clear" w:color="auto" w:fill="auto"/>
-          </w:tcPr>
-          <w:p>
+              <w:left w:val="single" w:color="000000" w:sz="6" w:space="0"/>
+              <w:bottom w:val="single" w:color="000000" w:sz="6" w:space="0"/>
+              <w:right w:val="single" w:color="000000" w:sz="6" w:space="0"/>
+            </w:tcBorders>
+            <w:shd w:val="clear" w:color="auto" w:fill="auto"/>
+          </w:tcPr>
+          <w:p wp14:textId="77777777">
             <w:pPr>
               <w:widowControl w:val="0"/>
               <w:spacing w:after="0" w:line="240" w:lineRule="auto"/>
@@ -226,12 +226,12 @@
           <w:tcPr>
             <w:tcW w:w="5783" w:type="dxa"/>
             <w:tcBorders>
-              <w:bottom w:val="single" w:sz="6" w:space="0" w:color="000000"/>
-              <w:right w:val="single" w:sz="6" w:space="0" w:color="000000"/>
-            </w:tcBorders>
-            <w:shd w:val="clear" w:color="auto" w:fill="auto"/>
-          </w:tcPr>
-          <w:p>
+              <w:bottom w:val="single" w:color="000000" w:sz="6" w:space="0"/>
+              <w:right w:val="single" w:color="000000" w:sz="6" w:space="0"/>
+            </w:tcBorders>
+            <w:shd w:val="clear" w:color="auto" w:fill="auto"/>
+          </w:tcPr>
+          <w:p wp14:textId="77777777">
             <w:pPr>
               <w:pStyle w:val="Paragrafoelenco"/>
               <w:widowControl w:val="0"/>
@@ -282,12 +282,12 @@
           <w:tcPr>
             <w:tcW w:w="1995" w:type="dxa"/>
             <w:tcBorders>
-              <w:bottom w:val="single" w:sz="6" w:space="0" w:color="000000"/>
-              <w:right w:val="single" w:sz="6" w:space="0" w:color="000000"/>
-            </w:tcBorders>
-            <w:shd w:val="clear" w:color="auto" w:fill="auto"/>
-          </w:tcPr>
-          <w:p>
+              <w:bottom w:val="single" w:color="000000" w:sz="6" w:space="0"/>
+              <w:right w:val="single" w:color="000000" w:sz="6" w:space="0"/>
+            </w:tcBorders>
+            <w:shd w:val="clear" w:color="auto" w:fill="auto"/>
+          </w:tcPr>
+          <w:p wp14:textId="77777777">
             <w:pPr>
               <w:widowControl w:val="0"/>
               <w:spacing w:after="0" w:line="240" w:lineRule="auto"/>
@@ -321,12 +321,12 @@
           <w:tcPr>
             <w:tcW w:w="1115" w:type="dxa"/>
             <w:tcBorders>
-              <w:bottom w:val="single" w:sz="6" w:space="0" w:color="000000"/>
-              <w:right w:val="single" w:sz="6" w:space="0" w:color="000000"/>
-            </w:tcBorders>
-            <w:shd w:val="clear" w:color="auto" w:fill="auto"/>
-          </w:tcPr>
-          <w:p>
+              <w:bottom w:val="single" w:color="000000" w:sz="6" w:space="0"/>
+              <w:right w:val="single" w:color="000000" w:sz="6" w:space="0"/>
+            </w:tcBorders>
+            <w:shd w:val="clear" w:color="auto" w:fill="auto"/>
+          </w:tcPr>
+          <w:p wp14:textId="77777777">
             <w:pPr>
               <w:widowControl w:val="0"/>
               <w:spacing w:after="0" w:line="240" w:lineRule="auto"/>
@@ -349,7 +349,7 @@
           </w:p>
         </w:tc>
       </w:tr>
-      <w:tr>
+      <w:tr xmlns:wp14="http://schemas.microsoft.com/office/word/2010/wordml" wp14:textId="77777777">
         <w:trPr>
           <w:trHeight w:val="343"/>
         </w:trPr>
@@ -357,13 +357,13 @@
           <w:tcPr>
             <w:tcW w:w="1030" w:type="dxa"/>
             <w:tcBorders>
-              <w:left w:val="single" w:sz="6" w:space="0" w:color="000000"/>
-              <w:bottom w:val="single" w:sz="6" w:space="0" w:color="000000"/>
-              <w:right w:val="single" w:sz="6" w:space="0" w:color="000000"/>
-            </w:tcBorders>
-            <w:shd w:val="clear" w:color="auto" w:fill="auto"/>
-          </w:tcPr>
-          <w:p>
+              <w:left w:val="single" w:color="000000" w:sz="6" w:space="0"/>
+              <w:bottom w:val="single" w:color="000000" w:sz="6" w:space="0"/>
+              <w:right w:val="single" w:color="000000" w:sz="6" w:space="0"/>
+            </w:tcBorders>
+            <w:shd w:val="clear" w:color="auto" w:fill="auto"/>
+          </w:tcPr>
+          <w:p wp14:textId="77777777">
             <w:pPr>
               <w:widowControl w:val="0"/>
               <w:spacing w:after="0" w:line="240" w:lineRule="auto"/>
@@ -389,12 +389,12 @@
           <w:tcPr>
             <w:tcW w:w="5783" w:type="dxa"/>
             <w:tcBorders>
-              <w:bottom w:val="single" w:sz="6" w:space="0" w:color="000000"/>
-              <w:right w:val="single" w:sz="6" w:space="0" w:color="000000"/>
-            </w:tcBorders>
-            <w:shd w:val="clear" w:color="auto" w:fill="auto"/>
-          </w:tcPr>
-          <w:p>
+              <w:bottom w:val="single" w:color="000000" w:sz="6" w:space="0"/>
+              <w:right w:val="single" w:color="000000" w:sz="6" w:space="0"/>
+            </w:tcBorders>
+            <w:shd w:val="clear" w:color="auto" w:fill="auto"/>
+          </w:tcPr>
+          <w:p wp14:textId="77777777">
             <w:pPr>
               <w:pStyle w:val="Paragrafoelenco"/>
               <w:widowControl w:val="0"/>
@@ -445,12 +445,12 @@
           <w:tcPr>
             <w:tcW w:w="1995" w:type="dxa"/>
             <w:tcBorders>
-              <w:bottom w:val="single" w:sz="6" w:space="0" w:color="000000"/>
-              <w:right w:val="single" w:sz="6" w:space="0" w:color="000000"/>
-            </w:tcBorders>
-            <w:shd w:val="clear" w:color="auto" w:fill="auto"/>
-          </w:tcPr>
-          <w:p>
+              <w:bottom w:val="single" w:color="000000" w:sz="6" w:space="0"/>
+              <w:right w:val="single" w:color="000000" w:sz="6" w:space="0"/>
+            </w:tcBorders>
+            <w:shd w:val="clear" w:color="auto" w:fill="auto"/>
+          </w:tcPr>
+          <w:p wp14:textId="77777777">
             <w:pPr>
               <w:widowControl w:val="0"/>
               <w:spacing w:after="0" w:line="240" w:lineRule="auto"/>
@@ -476,12 +476,12 @@
           <w:tcPr>
             <w:tcW w:w="1115" w:type="dxa"/>
             <w:tcBorders>
-              <w:bottom w:val="single" w:sz="6" w:space="0" w:color="000000"/>
-              <w:right w:val="single" w:sz="6" w:space="0" w:color="000000"/>
-            </w:tcBorders>
-            <w:shd w:val="clear" w:color="auto" w:fill="auto"/>
-          </w:tcPr>
-          <w:p>
+              <w:bottom w:val="single" w:color="000000" w:sz="6" w:space="0"/>
+              <w:right w:val="single" w:color="000000" w:sz="6" w:space="0"/>
+            </w:tcBorders>
+            <w:shd w:val="clear" w:color="auto" w:fill="auto"/>
+          </w:tcPr>
+          <w:p wp14:textId="77777777">
             <w:pPr>
               <w:widowControl w:val="0"/>
               <w:spacing w:after="0" w:line="240" w:lineRule="auto"/>
@@ -504,7 +504,7 @@
           </w:p>
         </w:tc>
       </w:tr>
-      <w:tr>
+      <w:tr xmlns:wp14="http://schemas.microsoft.com/office/word/2010/wordml" wp14:textId="77777777">
         <w:trPr>
           <w:trHeight w:val="343"/>
         </w:trPr>
@@ -512,13 +512,13 @@
           <w:tcPr>
             <w:tcW w:w="1030" w:type="dxa"/>
             <w:tcBorders>
-              <w:left w:val="single" w:sz="6" w:space="0" w:color="000000"/>
-              <w:bottom w:val="single" w:sz="6" w:space="0" w:color="000000"/>
-              <w:right w:val="single" w:sz="6" w:space="0" w:color="000000"/>
-            </w:tcBorders>
-            <w:shd w:val="clear" w:color="auto" w:fill="auto"/>
-          </w:tcPr>
-          <w:p>
+              <w:left w:val="single" w:color="000000" w:sz="6" w:space="0"/>
+              <w:bottom w:val="single" w:color="000000" w:sz="6" w:space="0"/>
+              <w:right w:val="single" w:color="000000" w:sz="6" w:space="0"/>
+            </w:tcBorders>
+            <w:shd w:val="clear" w:color="auto" w:fill="auto"/>
+          </w:tcPr>
+          <w:p wp14:textId="77777777">
             <w:pPr>
               <w:widowControl w:val="0"/>
               <w:spacing w:after="0" w:line="240" w:lineRule="auto"/>
@@ -544,12 +544,12 @@
           <w:tcPr>
             <w:tcW w:w="5783" w:type="dxa"/>
             <w:tcBorders>
-              <w:bottom w:val="single" w:sz="6" w:space="0" w:color="000000"/>
-              <w:right w:val="single" w:sz="6" w:space="0" w:color="000000"/>
-            </w:tcBorders>
-            <w:shd w:val="clear" w:color="auto" w:fill="auto"/>
-          </w:tcPr>
-          <w:p>
+              <w:bottom w:val="single" w:color="000000" w:sz="6" w:space="0"/>
+              <w:right w:val="single" w:color="000000" w:sz="6" w:space="0"/>
+            </w:tcBorders>
+            <w:shd w:val="clear" w:color="auto" w:fill="auto"/>
+          </w:tcPr>
+          <w:p wp14:textId="77777777">
             <w:pPr>
               <w:pStyle w:val="Paragrafoelenco"/>
               <w:widowControl w:val="0"/>
@@ -608,12 +608,12 @@
           <w:tcPr>
             <w:tcW w:w="1995" w:type="dxa"/>
             <w:tcBorders>
-              <w:bottom w:val="single" w:sz="6" w:space="0" w:color="000000"/>
-              <w:right w:val="single" w:sz="6" w:space="0" w:color="000000"/>
-            </w:tcBorders>
-            <w:shd w:val="clear" w:color="auto" w:fill="auto"/>
-          </w:tcPr>
-          <w:p>
+              <w:bottom w:val="single" w:color="000000" w:sz="6" w:space="0"/>
+              <w:right w:val="single" w:color="000000" w:sz="6" w:space="0"/>
+            </w:tcBorders>
+            <w:shd w:val="clear" w:color="auto" w:fill="auto"/>
+          </w:tcPr>
+          <w:p wp14:textId="77777777">
             <w:pPr>
               <w:widowControl w:val="0"/>
               <w:spacing w:after="0" w:line="240" w:lineRule="auto"/>
@@ -639,12 +639,12 @@
           <w:tcPr>
             <w:tcW w:w="1115" w:type="dxa"/>
             <w:tcBorders>
-              <w:bottom w:val="single" w:sz="6" w:space="0" w:color="000000"/>
-              <w:right w:val="single" w:sz="6" w:space="0" w:color="000000"/>
-            </w:tcBorders>
-            <w:shd w:val="clear" w:color="auto" w:fill="auto"/>
-          </w:tcPr>
-          <w:p>
+              <w:bottom w:val="single" w:color="000000" w:sz="6" w:space="0"/>
+              <w:right w:val="single" w:color="000000" w:sz="6" w:space="0"/>
+            </w:tcBorders>
+            <w:shd w:val="clear" w:color="auto" w:fill="auto"/>
+          </w:tcPr>
+          <w:p wp14:textId="77777777">
             <w:pPr>
               <w:widowControl w:val="0"/>
               <w:spacing w:after="0" w:line="240" w:lineRule="auto"/>
@@ -667,7 +667,7 @@
           </w:p>
         </w:tc>
       </w:tr>
-      <w:tr>
+      <w:tr xmlns:wp14="http://schemas.microsoft.com/office/word/2010/wordml" wp14:textId="77777777">
         <w:trPr>
           <w:trHeight w:val="343"/>
         </w:trPr>
@@ -675,13 +675,13 @@
           <w:tcPr>
             <w:tcW w:w="1030" w:type="dxa"/>
             <w:tcBorders>
-              <w:left w:val="single" w:sz="6" w:space="0" w:color="000000"/>
-              <w:bottom w:val="single" w:sz="6" w:space="0" w:color="000000"/>
-              <w:right w:val="single" w:sz="6" w:space="0" w:color="000000"/>
-            </w:tcBorders>
-            <w:shd w:val="clear" w:color="auto" w:fill="auto"/>
-          </w:tcPr>
-          <w:p>
+              <w:left w:val="single" w:color="000000" w:sz="6" w:space="0"/>
+              <w:bottom w:val="single" w:color="000000" w:sz="6" w:space="0"/>
+              <w:right w:val="single" w:color="000000" w:sz="6" w:space="0"/>
+            </w:tcBorders>
+            <w:shd w:val="clear" w:color="auto" w:fill="auto"/>
+          </w:tcPr>
+          <w:p wp14:textId="77777777">
             <w:pPr>
               <w:widowControl w:val="0"/>
               <w:spacing w:after="0" w:line="240" w:lineRule="auto"/>
@@ -707,12 +707,12 @@
           <w:tcPr>
             <w:tcW w:w="5783" w:type="dxa"/>
             <w:tcBorders>
-              <w:bottom w:val="single" w:sz="6" w:space="0" w:color="000000"/>
-              <w:right w:val="single" w:sz="6" w:space="0" w:color="000000"/>
-            </w:tcBorders>
-            <w:shd w:val="clear" w:color="auto" w:fill="auto"/>
-          </w:tcPr>
-          <w:p>
+              <w:bottom w:val="single" w:color="000000" w:sz="6" w:space="0"/>
+              <w:right w:val="single" w:color="000000" w:sz="6" w:space="0"/>
+            </w:tcBorders>
+            <w:shd w:val="clear" w:color="auto" w:fill="auto"/>
+          </w:tcPr>
+          <w:p wp14:textId="77777777">
             <w:pPr>
               <w:widowControl w:val="0"/>
               <w:spacing w:after="0" w:line="240" w:lineRule="auto"/>
@@ -770,12 +770,12 @@
           <w:tcPr>
             <w:tcW w:w="1995" w:type="dxa"/>
             <w:tcBorders>
-              <w:bottom w:val="single" w:sz="6" w:space="0" w:color="000000"/>
-              <w:right w:val="single" w:sz="6" w:space="0" w:color="000000"/>
-            </w:tcBorders>
-            <w:shd w:val="clear" w:color="auto" w:fill="auto"/>
-          </w:tcPr>
-          <w:p>
+              <w:bottom w:val="single" w:color="000000" w:sz="6" w:space="0"/>
+              <w:right w:val="single" w:color="000000" w:sz="6" w:space="0"/>
+            </w:tcBorders>
+            <w:shd w:val="clear" w:color="auto" w:fill="auto"/>
+          </w:tcPr>
+          <w:p wp14:textId="77777777">
             <w:pPr>
               <w:widowControl w:val="0"/>
               <w:spacing w:after="0" w:line="240" w:lineRule="auto"/>
@@ -809,12 +809,12 @@
           <w:tcPr>
             <w:tcW w:w="1115" w:type="dxa"/>
             <w:tcBorders>
-              <w:bottom w:val="single" w:sz="6" w:space="0" w:color="000000"/>
-              <w:right w:val="single" w:sz="6" w:space="0" w:color="000000"/>
-            </w:tcBorders>
-            <w:shd w:val="clear" w:color="auto" w:fill="auto"/>
-          </w:tcPr>
-          <w:p>
+              <w:bottom w:val="single" w:color="000000" w:sz="6" w:space="0"/>
+              <w:right w:val="single" w:color="000000" w:sz="6" w:space="0"/>
+            </w:tcBorders>
+            <w:shd w:val="clear" w:color="auto" w:fill="auto"/>
+          </w:tcPr>
+          <w:p wp14:textId="77777777">
             <w:pPr>
               <w:widowControl w:val="0"/>
               <w:spacing w:after="0" w:line="240" w:lineRule="auto"/>
@@ -837,7 +837,7 @@
           </w:p>
         </w:tc>
       </w:tr>
-      <w:tr>
+      <w:tr xmlns:wp14="http://schemas.microsoft.com/office/word/2010/wordml" wp14:textId="77777777">
         <w:trPr>
           <w:trHeight w:val="343"/>
         </w:trPr>
@@ -845,13 +845,13 @@
           <w:tcPr>
             <w:tcW w:w="1030" w:type="dxa"/>
             <w:tcBorders>
-              <w:left w:val="single" w:sz="6" w:space="0" w:color="000000"/>
-              <w:bottom w:val="single" w:sz="6" w:space="0" w:color="000000"/>
-              <w:right w:val="single" w:sz="6" w:space="0" w:color="000000"/>
-            </w:tcBorders>
-            <w:shd w:val="clear" w:color="auto" w:fill="auto"/>
-          </w:tcPr>
-          <w:p>
+              <w:left w:val="single" w:color="000000" w:sz="6" w:space="0"/>
+              <w:bottom w:val="single" w:color="000000" w:sz="6" w:space="0"/>
+              <w:right w:val="single" w:color="000000" w:sz="6" w:space="0"/>
+            </w:tcBorders>
+            <w:shd w:val="clear" w:color="auto" w:fill="auto"/>
+          </w:tcPr>
+          <w:p wp14:textId="77777777">
             <w:pPr>
               <w:widowControl w:val="0"/>
               <w:spacing w:after="0" w:line="240" w:lineRule="auto"/>
@@ -877,12 +877,12 @@
           <w:tcPr>
             <w:tcW w:w="5783" w:type="dxa"/>
             <w:tcBorders>
-              <w:bottom w:val="single" w:sz="6" w:space="0" w:color="000000"/>
-              <w:right w:val="single" w:sz="6" w:space="0" w:color="000000"/>
-            </w:tcBorders>
-            <w:shd w:val="clear" w:color="auto" w:fill="auto"/>
-          </w:tcPr>
-          <w:p>
+              <w:bottom w:val="single" w:color="000000" w:sz="6" w:space="0"/>
+              <w:right w:val="single" w:color="000000" w:sz="6" w:space="0"/>
+            </w:tcBorders>
+            <w:shd w:val="clear" w:color="auto" w:fill="auto"/>
+          </w:tcPr>
+          <w:p wp14:textId="77777777">
             <w:pPr>
               <w:pStyle w:val="Paragrafoelenco"/>
               <w:widowControl w:val="0"/>
@@ -925,12 +925,12 @@
           <w:tcPr>
             <w:tcW w:w="1995" w:type="dxa"/>
             <w:tcBorders>
-              <w:bottom w:val="single" w:sz="6" w:space="0" w:color="000000"/>
-              <w:right w:val="single" w:sz="6" w:space="0" w:color="000000"/>
-            </w:tcBorders>
-            <w:shd w:val="clear" w:color="auto" w:fill="auto"/>
-          </w:tcPr>
-          <w:p>
+              <w:bottom w:val="single" w:color="000000" w:sz="6" w:space="0"/>
+              <w:right w:val="single" w:color="000000" w:sz="6" w:space="0"/>
+            </w:tcBorders>
+            <w:shd w:val="clear" w:color="auto" w:fill="auto"/>
+          </w:tcPr>
+          <w:p wp14:textId="77777777">
             <w:pPr>
               <w:widowControl w:val="0"/>
               <w:spacing w:after="0" w:line="240" w:lineRule="auto"/>
@@ -956,12 +956,12 @@
           <w:tcPr>
             <w:tcW w:w="1115" w:type="dxa"/>
             <w:tcBorders>
-              <w:bottom w:val="single" w:sz="6" w:space="0" w:color="000000"/>
-              <w:right w:val="single" w:sz="6" w:space="0" w:color="000000"/>
-            </w:tcBorders>
-            <w:shd w:val="clear" w:color="auto" w:fill="auto"/>
-          </w:tcPr>
-          <w:p>
+              <w:bottom w:val="single" w:color="000000" w:sz="6" w:space="0"/>
+              <w:right w:val="single" w:color="000000" w:sz="6" w:space="0"/>
+            </w:tcBorders>
+            <w:shd w:val="clear" w:color="auto" w:fill="auto"/>
+          </w:tcPr>
+          <w:p wp14:textId="77777777">
             <w:pPr>
               <w:widowControl w:val="0"/>
               <w:spacing w:after="0" w:line="240" w:lineRule="auto"/>
@@ -984,7 +984,7 @@
           </w:p>
         </w:tc>
       </w:tr>
-      <w:tr>
+      <w:tr xmlns:wp14="http://schemas.microsoft.com/office/word/2010/wordml" wp14:textId="77777777">
         <w:trPr>
           <w:trHeight w:val="343"/>
         </w:trPr>
@@ -992,13 +992,13 @@
           <w:tcPr>
             <w:tcW w:w="1030" w:type="dxa"/>
             <w:tcBorders>
-              <w:left w:val="single" w:sz="6" w:space="0" w:color="000000"/>
-              <w:bottom w:val="single" w:sz="6" w:space="0" w:color="000000"/>
-              <w:right w:val="single" w:sz="6" w:space="0" w:color="000000"/>
-            </w:tcBorders>
-            <w:shd w:val="clear" w:color="auto" w:fill="auto"/>
-          </w:tcPr>
-          <w:p>
+              <w:left w:val="single" w:color="000000" w:sz="6" w:space="0"/>
+              <w:bottom w:val="single" w:color="000000" w:sz="6" w:space="0"/>
+              <w:right w:val="single" w:color="000000" w:sz="6" w:space="0"/>
+            </w:tcBorders>
+            <w:shd w:val="clear" w:color="auto" w:fill="auto"/>
+          </w:tcPr>
+          <w:p wp14:textId="77777777">
             <w:pPr>
               <w:widowControl w:val="0"/>
               <w:spacing w:after="0" w:line="240" w:lineRule="auto"/>
@@ -1024,12 +1024,12 @@
           <w:tcPr>
             <w:tcW w:w="5783" w:type="dxa"/>
             <w:tcBorders>
-              <w:bottom w:val="single" w:sz="6" w:space="0" w:color="000000"/>
-              <w:right w:val="single" w:sz="6" w:space="0" w:color="000000"/>
-            </w:tcBorders>
-            <w:shd w:val="clear" w:color="auto" w:fill="auto"/>
-          </w:tcPr>
-          <w:p>
+              <w:bottom w:val="single" w:color="000000" w:sz="6" w:space="0"/>
+              <w:right w:val="single" w:color="000000" w:sz="6" w:space="0"/>
+            </w:tcBorders>
+            <w:shd w:val="clear" w:color="auto" w:fill="auto"/>
+          </w:tcPr>
+          <w:p wp14:textId="77777777">
             <w:pPr>
               <w:pStyle w:val="Paragrafoelenco"/>
               <w:widowControl w:val="0"/>
@@ -1064,12 +1064,12 @@
           <w:tcPr>
             <w:tcW w:w="1995" w:type="dxa"/>
             <w:tcBorders>
-              <w:bottom w:val="single" w:sz="6" w:space="0" w:color="000000"/>
-              <w:right w:val="single" w:sz="6" w:space="0" w:color="000000"/>
-            </w:tcBorders>
-            <w:shd w:val="clear" w:color="auto" w:fill="auto"/>
-          </w:tcPr>
-          <w:p>
+              <w:bottom w:val="single" w:color="000000" w:sz="6" w:space="0"/>
+              <w:right w:val="single" w:color="000000" w:sz="6" w:space="0"/>
+            </w:tcBorders>
+            <w:shd w:val="clear" w:color="auto" w:fill="auto"/>
+          </w:tcPr>
+          <w:p wp14:textId="77777777">
             <w:pPr>
               <w:widowControl w:val="0"/>
               <w:spacing w:after="0" w:line="240" w:lineRule="auto"/>
@@ -1095,12 +1095,12 @@
           <w:tcPr>
             <w:tcW w:w="1115" w:type="dxa"/>
             <w:tcBorders>
-              <w:bottom w:val="single" w:sz="6" w:space="0" w:color="000000"/>
-              <w:right w:val="single" w:sz="6" w:space="0" w:color="000000"/>
-            </w:tcBorders>
-            <w:shd w:val="clear" w:color="auto" w:fill="auto"/>
-          </w:tcPr>
-          <w:p>
+              <w:bottom w:val="single" w:color="000000" w:sz="6" w:space="0"/>
+              <w:right w:val="single" w:color="000000" w:sz="6" w:space="0"/>
+            </w:tcBorders>
+            <w:shd w:val="clear" w:color="auto" w:fill="auto"/>
+          </w:tcPr>
+          <w:p wp14:textId="77777777">
             <w:pPr>
               <w:widowControl w:val="0"/>
               <w:spacing w:after="0" w:line="240" w:lineRule="auto"/>
@@ -1123,7 +1123,7 @@
           </w:p>
         </w:tc>
       </w:tr>
-      <w:tr>
+      <w:tr xmlns:wp14="http://schemas.microsoft.com/office/word/2010/wordml" wp14:textId="77777777">
         <w:trPr>
           <w:trHeight w:val="343"/>
         </w:trPr>
@@ -1131,13 +1131,13 @@
           <w:tcPr>
             <w:tcW w:w="1030" w:type="dxa"/>
             <w:tcBorders>
-              <w:left w:val="single" w:sz="6" w:space="0" w:color="000000"/>
-              <w:bottom w:val="single" w:sz="6" w:space="0" w:color="000000"/>
-              <w:right w:val="single" w:sz="6" w:space="0" w:color="000000"/>
-            </w:tcBorders>
-            <w:shd w:val="clear" w:color="auto" w:fill="auto"/>
-          </w:tcPr>
-          <w:p>
+              <w:left w:val="single" w:color="000000" w:sz="6" w:space="0"/>
+              <w:bottom w:val="single" w:color="000000" w:sz="6" w:space="0"/>
+              <w:right w:val="single" w:color="000000" w:sz="6" w:space="0"/>
+            </w:tcBorders>
+            <w:shd w:val="clear" w:color="auto" w:fill="auto"/>
+          </w:tcPr>
+          <w:p wp14:textId="77777777">
             <w:pPr>
               <w:widowControl w:val="0"/>
               <w:spacing w:after="0" w:line="240" w:lineRule="auto"/>
@@ -1163,12 +1163,12 @@
           <w:tcPr>
             <w:tcW w:w="5783" w:type="dxa"/>
             <w:tcBorders>
-              <w:bottom w:val="single" w:sz="6" w:space="0" w:color="000000"/>
-              <w:right w:val="single" w:sz="6" w:space="0" w:color="000000"/>
-            </w:tcBorders>
-            <w:shd w:val="clear" w:color="auto" w:fill="auto"/>
-          </w:tcPr>
-          <w:p>
+              <w:bottom w:val="single" w:color="000000" w:sz="6" w:space="0"/>
+              <w:right w:val="single" w:color="000000" w:sz="6" w:space="0"/>
+            </w:tcBorders>
+            <w:shd w:val="clear" w:color="auto" w:fill="auto"/>
+          </w:tcPr>
+          <w:p wp14:textId="77777777">
             <w:pPr>
               <w:widowControl w:val="0"/>
               <w:spacing w:after="0" w:line="240" w:lineRule="auto"/>
@@ -1202,12 +1202,12 @@
           <w:tcPr>
             <w:tcW w:w="1995" w:type="dxa"/>
             <w:tcBorders>
-              <w:bottom w:val="single" w:sz="6" w:space="0" w:color="000000"/>
-              <w:right w:val="single" w:sz="6" w:space="0" w:color="000000"/>
-            </w:tcBorders>
-            <w:shd w:val="clear" w:color="auto" w:fill="auto"/>
-          </w:tcPr>
-          <w:p>
+              <w:bottom w:val="single" w:color="000000" w:sz="6" w:space="0"/>
+              <w:right w:val="single" w:color="000000" w:sz="6" w:space="0"/>
+            </w:tcBorders>
+            <w:shd w:val="clear" w:color="auto" w:fill="auto"/>
+          </w:tcPr>
+          <w:p wp14:textId="77777777">
             <w:pPr>
               <w:widowControl w:val="0"/>
               <w:spacing w:after="0" w:line="240" w:lineRule="auto"/>
@@ -1233,12 +1233,12 @@
           <w:tcPr>
             <w:tcW w:w="1115" w:type="dxa"/>
             <w:tcBorders>
-              <w:bottom w:val="single" w:sz="6" w:space="0" w:color="000000"/>
-              <w:right w:val="single" w:sz="6" w:space="0" w:color="000000"/>
-            </w:tcBorders>
-            <w:shd w:val="clear" w:color="auto" w:fill="auto"/>
-          </w:tcPr>
-          <w:p>
+              <w:bottom w:val="single" w:color="000000" w:sz="6" w:space="0"/>
+              <w:right w:val="single" w:color="000000" w:sz="6" w:space="0"/>
+            </w:tcBorders>
+            <w:shd w:val="clear" w:color="auto" w:fill="auto"/>
+          </w:tcPr>
+          <w:p wp14:textId="77777777">
             <w:pPr>
               <w:widowControl w:val="0"/>
               <w:spacing w:after="0" w:line="240" w:lineRule="auto"/>
@@ -1261,7 +1261,7 @@
           </w:p>
         </w:tc>
       </w:tr>
-      <w:tr>
+      <w:tr xmlns:wp14="http://schemas.microsoft.com/office/word/2010/wordml" wp14:textId="77777777">
         <w:trPr>
           <w:trHeight w:val="343"/>
         </w:trPr>
@@ -1269,13 +1269,13 @@
           <w:tcPr>
             <w:tcW w:w="1030" w:type="dxa"/>
             <w:tcBorders>
-              <w:left w:val="single" w:sz="6" w:space="0" w:color="000000"/>
-              <w:bottom w:val="single" w:sz="6" w:space="0" w:color="000000"/>
-              <w:right w:val="single" w:sz="6" w:space="0" w:color="000000"/>
-            </w:tcBorders>
-            <w:shd w:val="clear" w:color="auto" w:fill="auto"/>
-          </w:tcPr>
-          <w:p>
+              <w:left w:val="single" w:color="000000" w:sz="6" w:space="0"/>
+              <w:bottom w:val="single" w:color="000000" w:sz="6" w:space="0"/>
+              <w:right w:val="single" w:color="000000" w:sz="6" w:space="0"/>
+            </w:tcBorders>
+            <w:shd w:val="clear" w:color="auto" w:fill="auto"/>
+          </w:tcPr>
+          <w:p wp14:textId="77777777">
             <w:pPr>
               <w:widowControl w:val="0"/>
               <w:spacing w:after="0" w:line="240" w:lineRule="auto"/>
@@ -1301,12 +1301,12 @@
           <w:tcPr>
             <w:tcW w:w="5783" w:type="dxa"/>
             <w:tcBorders>
-              <w:bottom w:val="single" w:sz="6" w:space="0" w:color="000000"/>
-              <w:right w:val="single" w:sz="6" w:space="0" w:color="000000"/>
-            </w:tcBorders>
-            <w:shd w:val="clear" w:color="auto" w:fill="auto"/>
-          </w:tcPr>
-          <w:p>
+              <w:bottom w:val="single" w:color="000000" w:sz="6" w:space="0"/>
+              <w:right w:val="single" w:color="000000" w:sz="6" w:space="0"/>
+            </w:tcBorders>
+            <w:shd w:val="clear" w:color="auto" w:fill="auto"/>
+          </w:tcPr>
+          <w:p wp14:textId="77777777">
             <w:pPr>
               <w:widowControl w:val="0"/>
               <w:spacing w:after="0" w:line="240" w:lineRule="auto"/>
@@ -1356,12 +1356,12 @@
           <w:tcPr>
             <w:tcW w:w="1995" w:type="dxa"/>
             <w:tcBorders>
-              <w:bottom w:val="single" w:sz="6" w:space="0" w:color="000000"/>
-              <w:right w:val="single" w:sz="6" w:space="0" w:color="000000"/>
-            </w:tcBorders>
-            <w:shd w:val="clear" w:color="auto" w:fill="auto"/>
-          </w:tcPr>
-          <w:p>
+              <w:bottom w:val="single" w:color="000000" w:sz="6" w:space="0"/>
+              <w:right w:val="single" w:color="000000" w:sz="6" w:space="0"/>
+            </w:tcBorders>
+            <w:shd w:val="clear" w:color="auto" w:fill="auto"/>
+          </w:tcPr>
+          <w:p wp14:textId="77777777">
             <w:pPr>
               <w:widowControl w:val="0"/>
               <w:spacing w:after="0" w:line="240" w:lineRule="auto"/>
@@ -1403,12 +1403,12 @@
           <w:tcPr>
             <w:tcW w:w="1115" w:type="dxa"/>
             <w:tcBorders>
-              <w:bottom w:val="single" w:sz="6" w:space="0" w:color="000000"/>
-              <w:right w:val="single" w:sz="6" w:space="0" w:color="000000"/>
-            </w:tcBorders>
-            <w:shd w:val="clear" w:color="auto" w:fill="auto"/>
-          </w:tcPr>
-          <w:p>
+              <w:bottom w:val="single" w:color="000000" w:sz="6" w:space="0"/>
+              <w:right w:val="single" w:color="000000" w:sz="6" w:space="0"/>
+            </w:tcBorders>
+            <w:shd w:val="clear" w:color="auto" w:fill="auto"/>
+          </w:tcPr>
+          <w:p wp14:textId="77777777">
             <w:pPr>
               <w:widowControl w:val="0"/>
               <w:spacing w:after="0" w:line="240" w:lineRule="auto"/>
@@ -1432,7 +1432,7 @@
         </w:tc>
       </w:tr>
     </w:tbl>
-    <w:p>
+    <w:p xmlns:wp14="http://schemas.microsoft.com/office/word/2010/wordml" wp14:textId="77777777">
       <w:pPr>
         <w:spacing w:after="0" w:line="240" w:lineRule="auto"/>
         <w:textAlignment w:val="baseline"/>
@@ -1441,9 +1441,9 @@
           <w:lang w:val="en-GB" w:eastAsia="en-GB"/>
         </w:rPr>
       </w:pPr>
-      <w:bookmarkStart w:id="0" w:name="_GoBack"/>
+      <w:bookmarkStart w:name="_GoBack" w:id="0"/>
     </w:p>
-    <w:p>
+    <w:p xmlns:wp14="http://schemas.microsoft.com/office/word/2010/wordml" wp14:textId="77777777">
       <w:pPr>
         <w:spacing w:after="0" w:line="240" w:lineRule="auto"/>
         <w:textAlignment w:val="baseline"/>
@@ -1454,38 +1454,33 @@
       </w:pPr>
     </w:p>
     <w:bookmarkEnd w:id="0"/>
-    <w:p>
+    <w:p xmlns:wp14="http://schemas.microsoft.com/office/word/2010/wordml" wp14:textId="77777777">
       <w:pPr>
         <w:spacing w:after="0" w:line="240" w:lineRule="auto"/>
         <w:textAlignment w:val="baseline"/>
         <w:rPr>
-          <w:rFonts w:ascii="Calibri" w:eastAsia="Times New Roman" w:hAnsi="Calibri" w:cs="Calibri"/>
+          <w:rFonts w:ascii="Calibri" w:hAnsi="Calibri" w:eastAsia="Times New Roman" w:cs="Calibri"/>
         </w:rPr>
       </w:pPr>
       <w:r>
-        <w:rPr>
-          <w:rFonts w:ascii="Calibri" w:eastAsia="Times New Roman" w:hAnsi="Calibri" w:cs="Calibri"/>
-          <w:noProof/>
-          <w:lang w:val="en-GB" w:eastAsia="en-GB"/>
-        </w:rPr>
         <w:drawing>
-          <wp:inline distT="0" distB="0" distL="0" distR="0">
+          <wp:inline xmlns:wp14="http://schemas.microsoft.com/office/word/2010/wordprocessingDrawing" wp14:editId="4B3282C3" wp14:anchorId="2E5F0962">
             <wp:extent cx="6120130" cy="3643630"/>
             <wp:effectExtent l="0" t="0" r="0" b="0"/>
-            <wp:docPr id="2" name="Immagine 2"/>
+            <wp:docPr id="2" name="Immagine 2" title=""/>
             <wp:cNvGraphicFramePr>
-              <a:graphicFrameLocks xmlns:a="http://schemas.openxmlformats.org/drawingml/2006/main" noChangeAspect="1"/>
+              <a:graphicFrameLocks noChangeAspect="1"/>
             </wp:cNvGraphicFramePr>
-            <a:graphic xmlns:a="http://schemas.openxmlformats.org/drawingml/2006/main">
+            <a:graphic>
               <a:graphicData uri="http://schemas.openxmlformats.org/drawingml/2006/picture">
-                <pic:pic xmlns:pic="http://schemas.openxmlformats.org/drawingml/2006/picture">
+                <pic:pic>
                   <pic:nvPicPr>
-                    <pic:cNvPr id="2" name="Diagramma dei casi d'uso.PNG"/>
+                    <pic:cNvPr id="0" name="Immagine 2"/>
                     <pic:cNvPicPr/>
                   </pic:nvPicPr>
                   <pic:blipFill>
-                    <a:blip r:embed="rId5">
-                      <a:extLst>
+                    <a:blip r:embed="R3ee70e7c3e0f4439">
+                      <a:extLst xmlns:a="http://schemas.openxmlformats.org/drawingml/2006/main">
                         <a:ext uri="{28A0092B-C50C-407E-A947-70E740481C1C}">
                           <a14:useLocalDpi xmlns:a14="http://schemas.microsoft.com/office/drawing/2010/main" val="0"/>
                         </a:ext>
@@ -1496,7 +1491,7 @@
                     </a:stretch>
                   </pic:blipFill>
                   <pic:spPr>
-                    <a:xfrm>
+                    <a:xfrm rot="0" flipH="0" flipV="0">
                       <a:off x="0" y="0"/>
                       <a:ext cx="6120130" cy="3643630"/>
                     </a:xfrm>
@@ -1511,12 +1506,12 @@
         </w:drawing>
       </w:r>
     </w:p>
-    <w:p>
+    <w:p xmlns:wp14="http://schemas.microsoft.com/office/word/2010/wordml" wp14:textId="37DF620C">
       <w:pPr>
         <w:spacing w:after="0" w:line="240" w:lineRule="auto"/>
         <w:textAlignment w:val="baseline"/>
         <w:rPr>
-          <w:rFonts w:ascii="Segoe UI" w:eastAsia="Times New Roman" w:hAnsi="Segoe UI" w:cs="Segoe UI"/>
+          <w:rFonts w:ascii="Segoe UI" w:hAnsi="Segoe UI" w:eastAsia="Times New Roman" w:cs="Segoe UI"/>
           <w:sz w:val="20"/>
           <w:szCs w:val="20"/>
         </w:rPr>
@@ -1528,9 +1523,97 @@
         <w:t> </w:t>
       </w:r>
     </w:p>
-    <w:p/>
+    <w:p xmlns:wp14="http://schemas.microsoft.com/office/word/2010/wordml" wp14:textId="5D5669ED">
+      <w:pPr>
+        <w:spacing w:after="0" w:line="240" w:lineRule="auto"/>
+        <w:textAlignment w:val="baseline"/>
+        <w:rPr>
+          <w:rFonts w:ascii="Segoe UI" w:hAnsi="Segoe UI" w:eastAsia="Times New Roman" w:cs="Segoe UI"/>
+          <w:sz w:val="20"/>
+          <w:szCs w:val="20"/>
+        </w:rPr>
+      </w:pPr>
+    </w:p>
+    <w:p xmlns:wp14="http://schemas.microsoft.com/office/word/2010/wordml" wp14:textId="526977E2">
+      <w:pPr>
+        <w:spacing w:after="0" w:line="240" w:lineRule="auto"/>
+        <w:textAlignment w:val="baseline"/>
+        <w:rPr>
+          <w:rFonts w:ascii="Segoe UI" w:hAnsi="Segoe UI" w:eastAsia="Times New Roman" w:cs="Segoe UI"/>
+          <w:sz w:val="20"/>
+          <w:szCs w:val="20"/>
+        </w:rPr>
+      </w:pPr>
+    </w:p>
+    <w:p xmlns:wp14="http://schemas.microsoft.com/office/word/2010/wordml" wp14:textId="0A98AE31">
+      <w:pPr>
+        <w:spacing w:after="0" w:line="240" w:lineRule="auto"/>
+        <w:textAlignment w:val="baseline"/>
+        <w:rPr>
+          <w:rFonts w:ascii="Segoe UI" w:hAnsi="Segoe UI" w:eastAsia="Times New Roman" w:cs="Segoe UI"/>
+          <w:sz w:val="20"/>
+          <w:szCs w:val="20"/>
+        </w:rPr>
+      </w:pPr>
+    </w:p>
+    <w:p xmlns:wp14="http://schemas.microsoft.com/office/word/2010/wordml" wp14:textId="26D3C201">
+      <w:pPr>
+        <w:pStyle w:val="Normale"/>
+        <w:spacing w:after="0" w:line="240" w:lineRule="auto"/>
+        <w:textAlignment w:val="baseline"/>
+        <w:rPr>
+          <w:rFonts w:ascii="Segoe UI" w:hAnsi="Segoe UI" w:eastAsia="Times New Roman" w:cs="Segoe UI"/>
+          <w:sz w:val="20"/>
+          <w:szCs w:val="20"/>
+        </w:rPr>
+      </w:pPr>
+      <w:r>
+        <w:drawing>
+          <wp:inline xmlns:wp14="http://schemas.microsoft.com/office/word/2010/wordprocessingDrawing" wp14:editId="424514D8" wp14:anchorId="464F15E7">
+            <wp:extent cx="6739466" cy="3284740"/>
+            <wp:effectExtent l="0" t="0" r="0" b="0"/>
+            <wp:docPr id="1284531498" name="" title=""/>
+            <wp:cNvGraphicFramePr>
+              <a:graphicFrameLocks noChangeAspect="1"/>
+            </wp:cNvGraphicFramePr>
+            <a:graphic>
+              <a:graphicData uri="http://schemas.openxmlformats.org/drawingml/2006/picture">
+                <pic:pic>
+                  <pic:nvPicPr>
+                    <pic:cNvPr id="0" name=""/>
+                    <pic:cNvPicPr/>
+                  </pic:nvPicPr>
+                  <pic:blipFill>
+                    <a:blip r:embed="R807b45ef898d4a8a">
+                      <a:extLst>
+                        <a:ext xmlns:a="http://schemas.openxmlformats.org/drawingml/2006/main" uri="{28A0092B-C50C-407E-A947-70E740481C1C}">
+                          <a14:useLocalDpi val="0"/>
+                        </a:ext>
+                      </a:extLst>
+                    </a:blip>
+                    <a:stretch>
+                      <a:fillRect/>
+                    </a:stretch>
+                  </pic:blipFill>
+                  <pic:spPr>
+                    <a:xfrm>
+                      <a:off x="0" y="0"/>
+                      <a:ext cx="6739466" cy="3284740"/>
+                    </a:xfrm>
+                    <a:prstGeom prst="rect">
+                      <a:avLst/>
+                    </a:prstGeom>
+                  </pic:spPr>
+                </pic:pic>
+              </a:graphicData>
+            </a:graphic>
+          </wp:inline>
+        </w:drawing>
+      </w:r>
+    </w:p>
+    <w:p xmlns:wp14="http://schemas.microsoft.com/office/word/2010/wordml" wp14:textId="77777777"/>
     <w:sectPr>
-      <w:pgSz w:w="11906" w:h="16838"/>
+      <w:pgSz w:w="11906" w:h="16838" w:orient="portrait"/>
       <w:pgMar w:top="1417" w:right="1134" w:bottom="1134" w:left="1134" w:header="0" w:footer="0" w:gutter="0"/>
       <w:cols w:space="720"/>
       <w:formProt w:val="0"/>
@@ -1570,7 +1653,7 @@
         <w:ind w:left="1440" w:hanging="360"/>
       </w:pPr>
       <w:rPr>
-        <w:rFonts w:ascii="Courier New" w:hAnsi="Courier New" w:cs="Courier New" w:hint="default"/>
+        <w:rFonts w:hint="default" w:ascii="Courier New" w:hAnsi="Courier New" w:cs="Courier New"/>
       </w:rPr>
     </w:lvl>
     <w:lvl w:ilvl="2">
@@ -1585,7 +1668,7 @@
         <w:ind w:left="2160" w:hanging="360"/>
       </w:pPr>
       <w:rPr>
-        <w:rFonts w:ascii="Wingdings" w:hAnsi="Wingdings" w:cs="Wingdings" w:hint="default"/>
+        <w:rFonts w:hint="default" w:ascii="Wingdings" w:hAnsi="Wingdings" w:cs="Wingdings"/>
       </w:rPr>
     </w:lvl>
     <w:lvl w:ilvl="3">
@@ -1600,7 +1683,7 @@
         <w:ind w:left="2880" w:hanging="360"/>
       </w:pPr>
       <w:rPr>
-        <w:rFonts w:ascii="Symbol" w:hAnsi="Symbol" w:cs="Symbol" w:hint="default"/>
+        <w:rFonts w:hint="default" w:ascii="Symbol" w:hAnsi="Symbol" w:cs="Symbol"/>
       </w:rPr>
     </w:lvl>
     <w:lvl w:ilvl="4">
@@ -1615,7 +1698,7 @@
         <w:ind w:left="3600" w:hanging="360"/>
       </w:pPr>
       <w:rPr>
-        <w:rFonts w:ascii="Courier New" w:hAnsi="Courier New" w:cs="Courier New" w:hint="default"/>
+        <w:rFonts w:hint="default" w:ascii="Courier New" w:hAnsi="Courier New" w:cs="Courier New"/>
       </w:rPr>
     </w:lvl>
     <w:lvl w:ilvl="5">
@@ -1630,7 +1713,7 @@
         <w:ind w:left="4320" w:hanging="360"/>
       </w:pPr>
       <w:rPr>
-        <w:rFonts w:ascii="Wingdings" w:hAnsi="Wingdings" w:cs="Wingdings" w:hint="default"/>
+        <w:rFonts w:hint="default" w:ascii="Wingdings" w:hAnsi="Wingdings" w:cs="Wingdings"/>
       </w:rPr>
     </w:lvl>
     <w:lvl w:ilvl="6">
@@ -1645,7 +1728,7 @@
         <w:ind w:left="5040" w:hanging="360"/>
       </w:pPr>
       <w:rPr>
-        <w:rFonts w:ascii="Symbol" w:hAnsi="Symbol" w:cs="Symbol" w:hint="default"/>
+        <w:rFonts w:hint="default" w:ascii="Symbol" w:hAnsi="Symbol" w:cs="Symbol"/>
       </w:rPr>
     </w:lvl>
     <w:lvl w:ilvl="7">
@@ -1660,7 +1743,7 @@
         <w:ind w:left="5760" w:hanging="360"/>
       </w:pPr>
       <w:rPr>
-        <w:rFonts w:ascii="Courier New" w:hAnsi="Courier New" w:cs="Courier New" w:hint="default"/>
+        <w:rFonts w:hint="default" w:ascii="Courier New" w:hAnsi="Courier New" w:cs="Courier New"/>
       </w:rPr>
     </w:lvl>
     <w:lvl w:ilvl="8">
@@ -1675,7 +1758,7 @@
         <w:ind w:left="6480" w:hanging="360"/>
       </w:pPr>
       <w:rPr>
-        <w:rFonts w:ascii="Wingdings" w:hAnsi="Wingdings" w:cs="Wingdings" w:hint="default"/>
+        <w:rFonts w:hint="default" w:ascii="Wingdings" w:hAnsi="Wingdings" w:cs="Wingdings"/>
       </w:rPr>
     </w:lvl>
   </w:abstractNum>
@@ -1811,11 +1894,11 @@
 </file>
 
 <file path=word/styles.xml><?xml version="1.0" encoding="utf-8"?>
-<w:styles xmlns:mc="http://schemas.openxmlformats.org/markup-compatibility/2006" xmlns:r="http://schemas.openxmlformats.org/officeDocument/2006/relationships" xmlns:w="http://schemas.openxmlformats.org/wordprocessingml/2006/main" xmlns:w14="http://schemas.microsoft.com/office/word/2010/wordml" xmlns:w15="http://schemas.microsoft.com/office/word/2012/wordml" mc:Ignorable="w14 w15">
+<w:styles xmlns:wp14="http://schemas.microsoft.com/office/word/2010/wordprocessingDrawing" xmlns:mc="http://schemas.openxmlformats.org/markup-compatibility/2006" xmlns:r="http://schemas.openxmlformats.org/officeDocument/2006/relationships" xmlns:w="http://schemas.openxmlformats.org/wordprocessingml/2006/main" xmlns:w14="http://schemas.microsoft.com/office/word/2010/wordml" xmlns:w15="http://schemas.microsoft.com/office/word/2012/wordml" mc:Ignorable="w14 w15 wp14">
   <w:docDefaults>
     <w:rPrDefault>
       <w:rPr>
-        <w:rFonts w:asciiTheme="minorHAnsi" w:eastAsiaTheme="minorEastAsia" w:hAnsiTheme="minorHAnsi" w:cstheme="minorBidi"/>
+        <w:rFonts w:asciiTheme="minorHAnsi" w:hAnsiTheme="minorHAnsi" w:eastAsiaTheme="minorEastAsia" w:cstheme="minorBidi"/>
         <w:sz w:val="22"/>
         <w:szCs w:val="22"/>
         <w:lang w:val="it-IT" w:eastAsia="it-IT" w:bidi="ar-SA"/>
@@ -1830,14 +1913,14 @@
   <w:latentStyles w:defLockedState="0" w:defUIPriority="99" w:defSemiHidden="0" w:defUnhideWhenUsed="0" w:defQFormat="0" w:count="371">
     <w:lsdException w:name="Normal" w:uiPriority="0" w:qFormat="1"/>
     <w:lsdException w:name="heading 1" w:uiPriority="9" w:qFormat="1"/>
-    <w:lsdException w:name="heading 2" w:semiHidden="1" w:uiPriority="9" w:unhideWhenUsed="1" w:qFormat="1"/>
-    <w:lsdException w:name="heading 3" w:semiHidden="1" w:uiPriority="9" w:unhideWhenUsed="1" w:qFormat="1"/>
-    <w:lsdException w:name="heading 4" w:semiHidden="1" w:uiPriority="9" w:unhideWhenUsed="1" w:qFormat="1"/>
-    <w:lsdException w:name="heading 5" w:semiHidden="1" w:uiPriority="9" w:unhideWhenUsed="1" w:qFormat="1"/>
-    <w:lsdException w:name="heading 6" w:semiHidden="1" w:uiPriority="9" w:unhideWhenUsed="1" w:qFormat="1"/>
-    <w:lsdException w:name="heading 7" w:semiHidden="1" w:uiPriority="9" w:unhideWhenUsed="1" w:qFormat="1"/>
-    <w:lsdException w:name="heading 8" w:semiHidden="1" w:uiPriority="9" w:unhideWhenUsed="1" w:qFormat="1"/>
-    <w:lsdException w:name="heading 9" w:semiHidden="1" w:uiPriority="9" w:unhideWhenUsed="1" w:qFormat="1"/>
+    <w:lsdException w:name="heading 2" w:uiPriority="9" w:semiHidden="1" w:unhideWhenUsed="1" w:qFormat="1"/>
+    <w:lsdException w:name="heading 3" w:uiPriority="9" w:semiHidden="1" w:unhideWhenUsed="1" w:qFormat="1"/>
+    <w:lsdException w:name="heading 4" w:uiPriority="9" w:semiHidden="1" w:unhideWhenUsed="1" w:qFormat="1"/>
+    <w:lsdException w:name="heading 5" w:uiPriority="9" w:semiHidden="1" w:unhideWhenUsed="1" w:qFormat="1"/>
+    <w:lsdException w:name="heading 6" w:uiPriority="9" w:semiHidden="1" w:unhideWhenUsed="1" w:qFormat="1"/>
+    <w:lsdException w:name="heading 7" w:uiPriority="9" w:semiHidden="1" w:unhideWhenUsed="1" w:qFormat="1"/>
+    <w:lsdException w:name="heading 8" w:uiPriority="9" w:semiHidden="1" w:unhideWhenUsed="1" w:qFormat="1"/>
+    <w:lsdException w:name="heading 9" w:uiPriority="9" w:semiHidden="1" w:unhideWhenUsed="1" w:qFormat="1"/>
     <w:lsdException w:name="index 1" w:semiHidden="1" w:unhideWhenUsed="1"/>
     <w:lsdException w:name="index 2" w:semiHidden="1" w:unhideWhenUsed="1"/>
     <w:lsdException w:name="index 3" w:semiHidden="1" w:unhideWhenUsed="1"/>
@@ -1847,22 +1930,22 @@
     <w:lsdException w:name="index 7" w:semiHidden="1" w:unhideWhenUsed="1"/>
     <w:lsdException w:name="index 8" w:semiHidden="1" w:unhideWhenUsed="1"/>
     <w:lsdException w:name="index 9" w:semiHidden="1" w:unhideWhenUsed="1"/>
-    <w:lsdException w:name="toc 1" w:semiHidden="1" w:uiPriority="39" w:unhideWhenUsed="1"/>
-    <w:lsdException w:name="toc 2" w:semiHidden="1" w:uiPriority="39" w:unhideWhenUsed="1"/>
-    <w:lsdException w:name="toc 3" w:semiHidden="1" w:uiPriority="39" w:unhideWhenUsed="1"/>
-    <w:lsdException w:name="toc 4" w:semiHidden="1" w:uiPriority="39" w:unhideWhenUsed="1"/>
-    <w:lsdException w:name="toc 5" w:semiHidden="1" w:uiPriority="39" w:unhideWhenUsed="1"/>
-    <w:lsdException w:name="toc 6" w:semiHidden="1" w:uiPriority="39" w:unhideWhenUsed="1"/>
-    <w:lsdException w:name="toc 7" w:semiHidden="1" w:uiPriority="39" w:unhideWhenUsed="1"/>
-    <w:lsdException w:name="toc 8" w:semiHidden="1" w:uiPriority="39" w:unhideWhenUsed="1"/>
-    <w:lsdException w:name="toc 9" w:semiHidden="1" w:uiPriority="39" w:unhideWhenUsed="1"/>
+    <w:lsdException w:name="toc 1" w:uiPriority="39" w:semiHidden="1" w:unhideWhenUsed="1"/>
+    <w:lsdException w:name="toc 2" w:uiPriority="39" w:semiHidden="1" w:unhideWhenUsed="1"/>
+    <w:lsdException w:name="toc 3" w:uiPriority="39" w:semiHidden="1" w:unhideWhenUsed="1"/>
+    <w:lsdException w:name="toc 4" w:uiPriority="39" w:semiHidden="1" w:unhideWhenUsed="1"/>
+    <w:lsdException w:name="toc 5" w:uiPriority="39" w:semiHidden="1" w:unhideWhenUsed="1"/>
+    <w:lsdException w:name="toc 6" w:uiPriority="39" w:semiHidden="1" w:unhideWhenUsed="1"/>
+    <w:lsdException w:name="toc 7" w:uiPriority="39" w:semiHidden="1" w:unhideWhenUsed="1"/>
+    <w:lsdException w:name="toc 8" w:uiPriority="39" w:semiHidden="1" w:unhideWhenUsed="1"/>
+    <w:lsdException w:name="toc 9" w:uiPriority="39" w:semiHidden="1" w:unhideWhenUsed="1"/>
     <w:lsdException w:name="Normal Indent" w:semiHidden="1" w:unhideWhenUsed="1"/>
     <w:lsdException w:name="footnote text" w:semiHidden="1" w:unhideWhenUsed="1"/>
     <w:lsdException w:name="annotation text" w:semiHidden="1" w:unhideWhenUsed="1"/>
     <w:lsdException w:name="header" w:semiHidden="1" w:unhideWhenUsed="1"/>
     <w:lsdException w:name="footer" w:semiHidden="1" w:unhideWhenUsed="1"/>
     <w:lsdException w:name="index heading" w:semiHidden="1" w:unhideWhenUsed="1"/>
-    <w:lsdException w:name="caption" w:semiHidden="1" w:uiPriority="35" w:unhideWhenUsed="1" w:qFormat="1"/>
+    <w:lsdException w:name="caption" w:uiPriority="35" w:semiHidden="1" w:unhideWhenUsed="1" w:qFormat="1"/>
     <w:lsdException w:name="table of figures" w:semiHidden="1" w:unhideWhenUsed="1"/>
     <w:lsdException w:name="envelope address" w:semiHidden="1" w:unhideWhenUsed="1"/>
     <w:lsdException w:name="envelope return" w:semiHidden="1" w:unhideWhenUsed="1"/>
@@ -1893,7 +1976,7 @@
     <w:lsdException w:name="Title" w:uiPriority="10" w:qFormat="1"/>
     <w:lsdException w:name="Closing" w:semiHidden="1" w:unhideWhenUsed="1"/>
     <w:lsdException w:name="Signature" w:semiHidden="1" w:unhideWhenUsed="1"/>
-    <w:lsdException w:name="Default Paragraph Font" w:semiHidden="1" w:uiPriority="1" w:unhideWhenUsed="1"/>
+    <w:lsdException w:name="Default Paragraph Font" w:uiPriority="1" w:semiHidden="1" w:unhideWhenUsed="1"/>
     <w:lsdException w:name="Body Text" w:semiHidden="1" w:unhideWhenUsed="1"/>
     <w:lsdException w:name="Body Text Indent" w:semiHidden="1" w:unhideWhenUsed="1"/>
     <w:lsdException w:name="List Continue" w:semiHidden="1" w:unhideWhenUsed="1"/>
@@ -2093,8 +2176,8 @@
     <w:lsdException w:name="Subtle Reference" w:uiPriority="31" w:qFormat="1"/>
     <w:lsdException w:name="Intense Reference" w:uiPriority="32" w:qFormat="1"/>
     <w:lsdException w:name="Book Title" w:uiPriority="33" w:qFormat="1"/>
-    <w:lsdException w:name="Bibliography" w:semiHidden="1" w:uiPriority="37" w:unhideWhenUsed="1"/>
-    <w:lsdException w:name="TOC Heading" w:semiHidden="1" w:uiPriority="39" w:unhideWhenUsed="1" w:qFormat="1"/>
+    <w:lsdException w:name="Bibliography" w:uiPriority="37" w:semiHidden="1" w:unhideWhenUsed="1"/>
+    <w:lsdException w:name="TOC Heading" w:uiPriority="39" w:semiHidden="1" w:unhideWhenUsed="1" w:qFormat="1"/>
     <w:lsdException w:name="Plain Table 1" w:uiPriority="41"/>
     <w:lsdException w:name="Plain Table 2" w:uiPriority="42"/>
     <w:lsdException w:name="Plain Table 3" w:uiPriority="43"/>
@@ -2200,20 +2283,20 @@
     <w:lsdException w:name="List Table 6 Colorful Accent 6" w:uiPriority="51"/>
     <w:lsdException w:name="List Table 7 Colorful Accent 6" w:uiPriority="52"/>
   </w:latentStyles>
-  <w:style w:type="paragraph" w:default="1" w:styleId="Normale">
+  <w:style w:type="paragraph" w:styleId="Normale" w:default="1">
     <w:name w:val="Normal"/>
     <w:qFormat/>
     <w:pPr>
       <w:spacing w:after="200" w:line="276" w:lineRule="auto"/>
     </w:pPr>
   </w:style>
-  <w:style w:type="character" w:default="1" w:styleId="Carpredefinitoparagrafo">
+  <w:style w:type="character" w:styleId="Carpredefinitoparagrafo" w:default="1">
     <w:name w:val="Default Paragraph Font"/>
     <w:uiPriority w:val="1"/>
     <w:semiHidden/>
     <w:unhideWhenUsed/>
   </w:style>
-  <w:style w:type="table" w:default="1" w:styleId="Tabellanormale">
+  <w:style w:type="table" w:styleId="Tabellanormale" w:default="1">
     <w:name w:val="Normal Table"/>
     <w:uiPriority w:val="99"/>
     <w:semiHidden/>
@@ -2228,25 +2311,25 @@
       </w:tblCellMar>
     </w:tblPr>
   </w:style>
-  <w:style w:type="numbering" w:default="1" w:styleId="Nessunelenco">
+  <w:style w:type="numbering" w:styleId="Nessunelenco" w:default="1">
     <w:name w:val="No List"/>
     <w:uiPriority w:val="99"/>
     <w:semiHidden/>
     <w:unhideWhenUsed/>
   </w:style>
-  <w:style w:type="character" w:customStyle="1" w:styleId="eop">
+  <w:style w:type="character" w:styleId="eop" w:customStyle="1">
     <w:name w:val="eop"/>
     <w:basedOn w:val="Carpredefinitoparagrafo"/>
     <w:qFormat/>
     <w:rsid w:val="00150943"/>
   </w:style>
-  <w:style w:type="character" w:customStyle="1" w:styleId="normaltextrun">
+  <w:style w:type="character" w:styleId="normaltextrun" w:customStyle="1">
     <w:name w:val="normaltextrun"/>
     <w:basedOn w:val="Carpredefinitoparagrafo"/>
     <w:qFormat/>
     <w:rsid w:val="00150943"/>
   </w:style>
-  <w:style w:type="character" w:customStyle="1" w:styleId="TestofumettoCarattere">
+  <w:style w:type="character" w:styleId="TestofumettoCarattere" w:customStyle="1">
     <w:name w:val="Testo fumetto Carattere"/>
     <w:basedOn w:val="Carpredefinitoparagrafo"/>
     <w:link w:val="Testofumetto"/>
@@ -2270,7 +2353,7 @@
       <w:spacing w:before="240" w:after="120"/>
     </w:pPr>
     <w:rPr>
-      <w:rFonts w:ascii="Liberation Sans" w:eastAsia="Microsoft YaHei" w:hAnsi="Liberation Sans" w:cs="Arial"/>
+      <w:rFonts w:ascii="Liberation Sans" w:hAnsi="Liberation Sans" w:eastAsia="Microsoft YaHei" w:cs="Arial"/>
       <w:sz w:val="28"/>
       <w:szCs w:val="28"/>
     </w:rPr>
@@ -2305,7 +2388,7 @@
       <w:szCs w:val="24"/>
     </w:rPr>
   </w:style>
-  <w:style w:type="paragraph" w:customStyle="1" w:styleId="Indice">
+  <w:style w:type="paragraph" w:styleId="Indice" w:customStyle="1">
     <w:name w:val="Indice"/>
     <w:basedOn w:val="Normale"/>
     <w:qFormat/>
@@ -2316,7 +2399,7 @@
       <w:rFonts w:cs="Arial"/>
     </w:rPr>
   </w:style>
-  <w:style w:type="paragraph" w:customStyle="1" w:styleId="paragraph">
+  <w:style w:type="paragraph" w:styleId="paragraph" w:customStyle="1">
     <w:name w:val="paragraph"/>
     <w:basedOn w:val="Normale"/>
     <w:qFormat/>
@@ -2325,7 +2408,7 @@
       <w:spacing w:beforeAutospacing="1" w:afterAutospacing="1" w:line="240" w:lineRule="auto"/>
     </w:pPr>
     <w:rPr>
-      <w:rFonts w:ascii="Times New Roman" w:eastAsia="Times New Roman" w:hAnsi="Times New Roman" w:cs="Times New Roman"/>
+      <w:rFonts w:ascii="Times New Roman" w:hAnsi="Times New Roman" w:eastAsia="Times New Roman" w:cs="Times New Roman"/>
       <w:sz w:val="24"/>
       <w:szCs w:val="24"/>
     </w:rPr>

</xml_diff>